<commit_message>
Agregado de resumenes y archivos
</commit_message>
<xml_diff>
--- a/Lic Tecnologia/Legislacion Aplicada en la tecnologia/Examenes/PREGUNTAS_LEGISLACION_01.docx
+++ b/Lic Tecnologia/Legislacion Aplicada en la tecnologia/Examenes/PREGUNTAS_LEGISLACION_01.docx
@@ -1,6 +1,6 @@
 
 <file path=word/document.xml><?xml version="1.0" encoding="utf-8"?>
-<w:document xmlns:wpc="http://schemas.microsoft.com/office/word/2010/wordprocessingCanvas" xmlns:cx="http://schemas.microsoft.com/office/drawing/2014/chartex" xmlns:cx1="http://schemas.microsoft.com/office/drawing/2015/9/8/chartex" xmlns:cx2="http://schemas.microsoft.com/office/drawing/2015/10/21/chartex" xmlns:cx3="http://schemas.microsoft.com/office/drawing/2016/5/9/chartex" xmlns:cx4="http://schemas.microsoft.com/office/drawing/2016/5/10/chartex" xmlns:cx5="http://schemas.microsoft.com/office/drawing/2016/5/11/chartex" xmlns:cx6="http://schemas.microsoft.com/office/drawing/2016/5/12/chartex" xmlns:cx7="http://schemas.microsoft.com/office/drawing/2016/5/13/chartex" xmlns:cx8="http://schemas.microsoft.com/office/drawing/2016/5/14/chartex" xmlns:mc="http://schemas.openxmlformats.org/markup-compatibility/2006" xmlns:aink="http://schemas.microsoft.com/office/drawing/2016/ink" xmlns:am3d="http://schemas.microsoft.com/office/drawing/2017/model3d" xmlns:o="urn:schemas-microsoft-com:office:office" xmlns:oel="http://schemas.microsoft.com/office/2019/extlst" xmlns:r="http://schemas.openxmlformats.org/officeDocument/2006/relationships" xmlns:m="http://schemas.openxmlformats.org/officeDocument/2006/math" xmlns:v="urn:schemas-microsoft-com:vml" xmlns:wp14="http://schemas.microsoft.com/office/word/2010/wordprocessingDrawing" xmlns:wp="http://schemas.openxmlformats.org/drawingml/2006/wordprocessingDrawing" xmlns:w10="urn:schemas-microsoft-com:office:word" xmlns:w="http://schemas.openxmlformats.org/wordprocessingml/2006/main" xmlns:w14="http://schemas.microsoft.com/office/word/2010/wordml" xmlns:w15="http://schemas.microsoft.com/office/word/2012/wordml" xmlns:w16cex="http://schemas.microsoft.com/office/word/2018/wordml/cex" xmlns:w16cid="http://schemas.microsoft.com/office/word/2016/wordml/cid" xmlns:w16="http://schemas.microsoft.com/office/word/2018/wordml" xmlns:w16sdtdh="http://schemas.microsoft.com/office/word/2020/wordml/sdtdatahash" xmlns:w16se="http://schemas.microsoft.com/office/word/2015/wordml/symex" xmlns:wpg="http://schemas.microsoft.com/office/word/2010/wordprocessingGroup" xmlns:wpi="http://schemas.microsoft.com/office/word/2010/wordprocessingInk" xmlns:wne="http://schemas.microsoft.com/office/word/2006/wordml" xmlns:wps="http://schemas.microsoft.com/office/word/2010/wordprocessingShape" mc:Ignorable="w14 w15 w16se w16cid w16 w16cex w16sdtdh wp14">
+<w:document xmlns:wpc="http://schemas.microsoft.com/office/word/2010/wordprocessingCanvas" xmlns:cx="http://schemas.microsoft.com/office/drawing/2014/chartex" xmlns:cx1="http://schemas.microsoft.com/office/drawing/2015/9/8/chartex" xmlns:cx2="http://schemas.microsoft.com/office/drawing/2015/10/21/chartex" xmlns:cx3="http://schemas.microsoft.com/office/drawing/2016/5/9/chartex" xmlns:cx4="http://schemas.microsoft.com/office/drawing/2016/5/10/chartex" xmlns:cx5="http://schemas.microsoft.com/office/drawing/2016/5/11/chartex" xmlns:cx6="http://schemas.microsoft.com/office/drawing/2016/5/12/chartex" xmlns:cx7="http://schemas.microsoft.com/office/drawing/2016/5/13/chartex" xmlns:cx8="http://schemas.microsoft.com/office/drawing/2016/5/14/chartex" xmlns:mc="http://schemas.openxmlformats.org/markup-compatibility/2006" xmlns:aink="http://schemas.microsoft.com/office/drawing/2016/ink" xmlns:am3d="http://schemas.microsoft.com/office/drawing/2017/model3d" xmlns:o="urn:schemas-microsoft-com:office:office" xmlns:oel="http://schemas.microsoft.com/office/2019/extlst" xmlns:r="http://schemas.openxmlformats.org/officeDocument/2006/relationships" xmlns:m="http://schemas.openxmlformats.org/officeDocument/2006/math" xmlns:v="urn:schemas-microsoft-com:vml" xmlns:wp14="http://schemas.microsoft.com/office/word/2010/wordprocessingDrawing" xmlns:wp="http://schemas.openxmlformats.org/drawingml/2006/wordprocessingDrawing" xmlns:w10="urn:schemas-microsoft-com:office:word" xmlns:w="http://schemas.openxmlformats.org/wordprocessingml/2006/main" xmlns:w14="http://schemas.microsoft.com/office/word/2010/wordml" xmlns:w15="http://schemas.microsoft.com/office/word/2012/wordml" xmlns:w16cex="http://schemas.microsoft.com/office/word/2018/wordml/cex" xmlns:w16cid="http://schemas.microsoft.com/office/word/2016/wordml/cid" xmlns:w16="http://schemas.microsoft.com/office/word/2018/wordml" xmlns:w16du="http://schemas.microsoft.com/office/word/2023/wordml/word16du" xmlns:w16sdtdh="http://schemas.microsoft.com/office/word/2020/wordml/sdtdatahash" xmlns:w16sdtfl="http://schemas.microsoft.com/office/word/2024/wordml/sdtformatlock" xmlns:w16se="http://schemas.microsoft.com/office/word/2015/wordml/symex" xmlns:wpg="http://schemas.microsoft.com/office/word/2010/wordprocessingGroup" xmlns:wpi="http://schemas.microsoft.com/office/word/2010/wordprocessingInk" xmlns:wne="http://schemas.microsoft.com/office/word/2006/wordml" xmlns:wps="http://schemas.microsoft.com/office/word/2010/wordprocessingShape" mc:Ignorable="w14 w15 w16se w16cid w16 w16cex w16sdtdh w16sdtfl w16du wp14">
   <w:body>
     <w:p>
       <w:pPr>
@@ -70,7 +70,7 @@
     </w:p>
     <w:p>
       <w:pPr>
-        <w:pStyle w:val="ListParagraph"/>
+        <w:pStyle w:val="Prrafodelista"/>
         <w:numPr>
           <w:ilvl w:val="0"/>
           <w:numId w:val="1"/>
@@ -128,12 +128,31 @@
           <w:sz w:val="24"/>
           <w:szCs w:val="24"/>
         </w:rPr>
-        <w:t xml:space="preserve"> el principio de retroactividad de la ley.</w:t>
-      </w:r>
-    </w:p>
-    <w:p>
-      <w:pPr>
-        <w:pStyle w:val="ListParagraph"/>
+        <w:t xml:space="preserve"> el principio de </w:t>
+      </w:r>
+      <w:r>
+        <w:rPr>
+          <w:rFonts w:ascii="Arial" w:hAnsi="Arial" w:cs="Arial"/>
+          <w:b/>
+          <w:sz w:val="24"/>
+          <w:szCs w:val="24"/>
+          <w:u w:val="single"/>
+        </w:rPr>
+        <w:t>retroactividad</w:t>
+      </w:r>
+      <w:r>
+        <w:rPr>
+          <w:rFonts w:ascii="Arial" w:hAnsi="Arial" w:cs="Arial"/>
+          <w:b/>
+          <w:sz w:val="24"/>
+          <w:szCs w:val="24"/>
+        </w:rPr>
+        <w:t xml:space="preserve"> de la ley.</w:t>
+      </w:r>
+    </w:p>
+    <w:p>
+      <w:pPr>
+        <w:pStyle w:val="Prrafodelista"/>
         <w:spacing w:after="0" w:line="360" w:lineRule="auto"/>
         <w:ind w:left="0"/>
         <w:jc w:val="both"/>
@@ -162,7 +181,7 @@
     </w:p>
     <w:p>
       <w:pPr>
-        <w:pStyle w:val="ListParagraph"/>
+        <w:pStyle w:val="Prrafodelista"/>
         <w:spacing w:after="0" w:line="360" w:lineRule="auto"/>
         <w:ind w:left="0"/>
         <w:jc w:val="both"/>
@@ -177,6 +196,7 @@
           <w:rFonts w:ascii="Arial" w:hAnsi="Arial" w:cs="Arial"/>
           <w:sz w:val="24"/>
           <w:szCs w:val="24"/>
+          <w:highlight w:val="green"/>
         </w:rPr>
         <w:t>b.- Falso</w:t>
       </w:r>
@@ -185,26 +205,63 @@
           <w:rFonts w:ascii="Arial" w:hAnsi="Arial" w:cs="Arial"/>
           <w:sz w:val="24"/>
           <w:szCs w:val="24"/>
+          <w:highlight w:val="green"/>
         </w:rPr>
         <w:t>.</w:t>
       </w:r>
     </w:p>
     <w:p>
       <w:pPr>
-        <w:pStyle w:val="ListParagraph"/>
+        <w:pStyle w:val="Prrafodelista"/>
         <w:spacing w:after="0" w:line="360" w:lineRule="auto"/>
         <w:ind w:left="0"/>
         <w:jc w:val="both"/>
         <w:rPr>
           <w:rFonts w:ascii="Arial" w:hAnsi="Arial" w:cs="Arial"/>
-          <w:sz w:val="24"/>
-          <w:szCs w:val="24"/>
-        </w:rPr>
-      </w:pPr>
-    </w:p>
-    <w:p>
-      <w:pPr>
-        <w:pStyle w:val="ListParagraph"/>
+          <w:b/>
+          <w:bCs/>
+          <w:color w:val="70AD47" w:themeColor="accent6"/>
+          <w:sz w:val="24"/>
+          <w:szCs w:val="24"/>
+        </w:rPr>
+      </w:pPr>
+      <w:r>
+        <w:rPr>
+          <w:rFonts w:ascii="Arial" w:hAnsi="Arial" w:cs="Arial"/>
+          <w:color w:val="70AD47" w:themeColor="accent6"/>
+          <w:sz w:val="24"/>
+          <w:szCs w:val="24"/>
+        </w:rPr>
+        <w:t xml:space="preserve">Las leyes </w:t>
+      </w:r>
+      <w:r>
+        <w:rPr>
+          <w:rFonts w:ascii="Arial" w:hAnsi="Arial" w:cs="Arial"/>
+          <w:b/>
+          <w:bCs/>
+          <w:color w:val="70AD47" w:themeColor="accent6"/>
+          <w:sz w:val="24"/>
+          <w:szCs w:val="24"/>
+        </w:rPr>
+        <w:t>no son retroactivas</w:t>
+      </w:r>
+    </w:p>
+    <w:p>
+      <w:pPr>
+        <w:pStyle w:val="Prrafodelista"/>
+        <w:spacing w:after="0" w:line="360" w:lineRule="auto"/>
+        <w:ind w:left="0"/>
+        <w:jc w:val="both"/>
+        <w:rPr>
+          <w:rFonts w:ascii="Arial" w:hAnsi="Arial" w:cs="Arial"/>
+          <w:sz w:val="24"/>
+          <w:szCs w:val="24"/>
+        </w:rPr>
+      </w:pPr>
+    </w:p>
+    <w:p>
+      <w:pPr>
+        <w:pStyle w:val="Prrafodelista"/>
         <w:numPr>
           <w:ilvl w:val="0"/>
           <w:numId w:val="1"/>
@@ -231,7 +288,7 @@
     </w:p>
     <w:p>
       <w:pPr>
-        <w:pStyle w:val="ListParagraph"/>
+        <w:pStyle w:val="Prrafodelista"/>
         <w:spacing w:after="0" w:line="360" w:lineRule="auto"/>
         <w:ind w:left="0"/>
         <w:jc w:val="both"/>
@@ -260,7 +317,7 @@
     </w:p>
     <w:p>
       <w:pPr>
-        <w:pStyle w:val="ListParagraph"/>
+        <w:pStyle w:val="Prrafodelista"/>
         <w:spacing w:after="0" w:line="360" w:lineRule="auto"/>
         <w:ind w:left="0"/>
         <w:jc w:val="both"/>
@@ -283,13 +340,14 @@
           <w:rFonts w:ascii="Arial" w:hAnsi="Arial" w:cs="Arial"/>
           <w:sz w:val="24"/>
           <w:szCs w:val="24"/>
+          <w:highlight w:val="green"/>
         </w:rPr>
         <w:t>Un Acto de Disposición.</w:t>
       </w:r>
     </w:p>
     <w:p>
       <w:pPr>
-        <w:pStyle w:val="ListParagraph"/>
+        <w:pStyle w:val="Prrafodelista"/>
         <w:spacing w:after="0" w:line="360" w:lineRule="auto"/>
         <w:ind w:left="0"/>
         <w:jc w:val="both"/>
@@ -326,7 +384,7 @@
     </w:p>
     <w:p>
       <w:pPr>
-        <w:pStyle w:val="ListParagraph"/>
+        <w:pStyle w:val="Prrafodelista"/>
         <w:spacing w:after="0" w:line="360" w:lineRule="auto"/>
         <w:ind w:left="0"/>
         <w:jc w:val="both"/>
@@ -336,10 +394,72 @@
           <w:szCs w:val="24"/>
         </w:rPr>
       </w:pPr>
-    </w:p>
-    <w:p>
-      <w:pPr>
-        <w:pStyle w:val="ListParagraph"/>
+      <w:r>
+        <w:rPr>
+          <w:rFonts w:ascii="Arial" w:hAnsi="Arial" w:cs="Arial"/>
+          <w:color w:val="70AD47" w:themeColor="accent6"/>
+          <w:sz w:val="24"/>
+          <w:szCs w:val="24"/>
+        </w:rPr>
+        <w:t xml:space="preserve">Un </w:t>
+      </w:r>
+      <w:r>
+        <w:rPr>
+          <w:rFonts w:ascii="Arial" w:hAnsi="Arial" w:cs="Arial"/>
+          <w:b/>
+          <w:bCs/>
+          <w:color w:val="70AD47" w:themeColor="accent6"/>
+          <w:sz w:val="24"/>
+          <w:szCs w:val="24"/>
+        </w:rPr>
+        <w:t>acto de disposición</w:t>
+      </w:r>
+      <w:r>
+        <w:rPr>
+          <w:rFonts w:ascii="Arial" w:hAnsi="Arial" w:cs="Arial"/>
+          <w:color w:val="70AD47" w:themeColor="accent6"/>
+          <w:sz w:val="24"/>
+          <w:szCs w:val="24"/>
+        </w:rPr>
+        <w:t xml:space="preserve"> es aquel que implica una </w:t>
+      </w:r>
+      <w:r>
+        <w:rPr>
+          <w:rFonts w:ascii="Arial" w:hAnsi="Arial" w:cs="Arial"/>
+          <w:b/>
+          <w:bCs/>
+          <w:color w:val="70AD47" w:themeColor="accent6"/>
+          <w:sz w:val="24"/>
+          <w:szCs w:val="24"/>
+        </w:rPr>
+        <w:t>alteración o transmisión del derecho de propiedad</w:t>
+      </w:r>
+      <w:r>
+        <w:rPr>
+          <w:rFonts w:ascii="Arial" w:hAnsi="Arial" w:cs="Arial"/>
+          <w:color w:val="70AD47" w:themeColor="accent6"/>
+          <w:sz w:val="24"/>
+          <w:szCs w:val="24"/>
+        </w:rPr>
+        <w:t xml:space="preserve"> sobre un bien, afectando directamente su titularidad</w:t>
+      </w:r>
+    </w:p>
+    <w:p>
+      <w:pPr>
+        <w:pStyle w:val="Prrafodelista"/>
+        <w:spacing w:after="0" w:line="360" w:lineRule="auto"/>
+        <w:ind w:left="0"/>
+        <w:jc w:val="both"/>
+        <w:rPr>
+          <w:rFonts w:ascii="Arial" w:hAnsi="Arial" w:cs="Arial"/>
+          <w:sz w:val="24"/>
+          <w:szCs w:val="24"/>
+        </w:rPr>
+      </w:pPr>
+    </w:p>
+    <w:p>
+      <w:pPr>
+        <w:pStyle w:val="Prrafodelista"/>
         <w:numPr>
           <w:ilvl w:val="0"/>
           <w:numId w:val="1"/>
@@ -384,7 +504,7 @@
     </w:p>
     <w:p>
       <w:pPr>
-        <w:pStyle w:val="ListParagraph"/>
+        <w:pStyle w:val="Prrafodelista"/>
         <w:spacing w:after="0" w:line="360" w:lineRule="auto"/>
         <w:ind w:left="0"/>
         <w:jc w:val="both"/>
@@ -400,12 +520,21 @@
           <w:sz w:val="24"/>
           <w:szCs w:val="24"/>
         </w:rPr>
-        <w:t>a.- Verdadero.</w:t>
-      </w:r>
-    </w:p>
-    <w:p>
-      <w:pPr>
-        <w:pStyle w:val="ListParagraph"/>
+        <w:t xml:space="preserve">a.- </w:t>
+      </w:r>
+      <w:r>
+        <w:rPr>
+          <w:rFonts w:ascii="Arial" w:hAnsi="Arial" w:cs="Arial"/>
+          <w:sz w:val="24"/>
+          <w:szCs w:val="24"/>
+          <w:highlight w:val="yellow"/>
+        </w:rPr>
+        <w:t>Verdadero.</w:t>
+      </w:r>
+    </w:p>
+    <w:p>
+      <w:pPr>
+        <w:pStyle w:val="Prrafodelista"/>
         <w:spacing w:after="0" w:line="360" w:lineRule="auto"/>
         <w:ind w:left="0"/>
         <w:jc w:val="both"/>
@@ -426,7 +555,7 @@
     </w:p>
     <w:p>
       <w:pPr>
-        <w:pStyle w:val="ListParagraph"/>
+        <w:pStyle w:val="Prrafodelista"/>
         <w:spacing w:after="0" w:line="360" w:lineRule="auto"/>
         <w:ind w:left="0"/>
         <w:jc w:val="both"/>
@@ -439,7 +568,7 @@
     </w:p>
     <w:p>
       <w:pPr>
-        <w:pStyle w:val="ListParagraph"/>
+        <w:pStyle w:val="Prrafodelista"/>
         <w:numPr>
           <w:ilvl w:val="0"/>
           <w:numId w:val="1"/>
@@ -466,7 +595,7 @@
     </w:p>
     <w:p>
       <w:pPr>
-        <w:pStyle w:val="ListParagraph"/>
+        <w:pStyle w:val="Prrafodelista"/>
         <w:spacing w:after="0" w:line="360" w:lineRule="auto"/>
         <w:ind w:left="0"/>
         <w:jc w:val="both"/>
@@ -482,12 +611,21 @@
           <w:sz w:val="24"/>
           <w:szCs w:val="24"/>
         </w:rPr>
-        <w:t>a.- Libertad de formas.</w:t>
-      </w:r>
-    </w:p>
-    <w:p>
-      <w:pPr>
-        <w:pStyle w:val="ListParagraph"/>
+        <w:t xml:space="preserve">a.- </w:t>
+      </w:r>
+      <w:r>
+        <w:rPr>
+          <w:rFonts w:ascii="Arial" w:hAnsi="Arial" w:cs="Arial"/>
+          <w:sz w:val="24"/>
+          <w:szCs w:val="24"/>
+          <w:highlight w:val="green"/>
+        </w:rPr>
+        <w:t>Libertad de formas.</w:t>
+      </w:r>
+    </w:p>
+    <w:p>
+      <w:pPr>
+        <w:pStyle w:val="Prrafodelista"/>
         <w:spacing w:after="0" w:line="360" w:lineRule="auto"/>
         <w:ind w:left="0"/>
         <w:jc w:val="both"/>
@@ -508,7 +646,7 @@
     </w:p>
     <w:p>
       <w:pPr>
-        <w:pStyle w:val="ListParagraph"/>
+        <w:pStyle w:val="Prrafodelista"/>
         <w:spacing w:after="0" w:line="360" w:lineRule="auto"/>
         <w:ind w:left="0"/>
         <w:jc w:val="both"/>
@@ -529,7 +667,7 @@
     </w:p>
     <w:p>
       <w:pPr>
-        <w:pStyle w:val="ListParagraph"/>
+        <w:pStyle w:val="Prrafodelista"/>
         <w:spacing w:after="0" w:line="360" w:lineRule="auto"/>
         <w:ind w:left="0"/>
         <w:jc w:val="both"/>
@@ -558,7 +696,7 @@
     </w:p>
     <w:p>
       <w:pPr>
-        <w:pStyle w:val="ListParagraph"/>
+        <w:pStyle w:val="Prrafodelista"/>
         <w:spacing w:after="0" w:line="360" w:lineRule="auto"/>
         <w:ind w:left="0"/>
         <w:jc w:val="both"/>
@@ -571,7 +709,7 @@
     </w:p>
     <w:p>
       <w:pPr>
-        <w:pStyle w:val="ListParagraph"/>
+        <w:pStyle w:val="Prrafodelista"/>
         <w:numPr>
           <w:ilvl w:val="0"/>
           <w:numId w:val="1"/>
@@ -598,7 +736,7 @@
     </w:p>
     <w:p>
       <w:pPr>
-        <w:pStyle w:val="ListParagraph"/>
+        <w:pStyle w:val="Prrafodelista"/>
         <w:spacing w:after="0" w:line="360" w:lineRule="auto"/>
         <w:ind w:left="0"/>
         <w:jc w:val="both"/>
@@ -619,7 +757,7 @@
     </w:p>
     <w:p>
       <w:pPr>
-        <w:pStyle w:val="ListParagraph"/>
+        <w:pStyle w:val="Prrafodelista"/>
         <w:spacing w:after="0" w:line="360" w:lineRule="auto"/>
         <w:ind w:left="0"/>
         <w:jc w:val="both"/>
@@ -648,7 +786,7 @@
     </w:p>
     <w:p>
       <w:pPr>
-        <w:pStyle w:val="ListParagraph"/>
+        <w:pStyle w:val="Prrafodelista"/>
         <w:shd w:val="clear" w:color="auto" w:fill="FFFFFF"/>
         <w:spacing w:after="0" w:line="360" w:lineRule="auto"/>
         <w:ind w:left="0"/>
@@ -663,7 +801,7 @@
     </w:p>
     <w:p>
       <w:pPr>
-        <w:pStyle w:val="ListParagraph"/>
+        <w:pStyle w:val="Prrafodelista"/>
         <w:numPr>
           <w:ilvl w:val="0"/>
           <w:numId w:val="1"/>
@@ -686,6 +824,7 @@
           <w:szCs w:val="24"/>
           <w:lang w:eastAsia="es-AR"/>
         </w:rPr>
+        <w:lastRenderedPageBreak/>
         <w:t>Los Instrumentos particulares son únicamente aquellos que no poseen firma de las partes intervinientes.</w:t>
       </w:r>
     </w:p>
@@ -724,7 +863,6 @@
           <w:sz w:val="24"/>
           <w:szCs w:val="24"/>
         </w:rPr>
-        <w:lastRenderedPageBreak/>
         <w:t>b.- Falso.</w:t>
       </w:r>
     </w:p>
@@ -741,7 +879,7 @@
     </w:p>
     <w:p>
       <w:pPr>
-        <w:pStyle w:val="ListParagraph"/>
+        <w:pStyle w:val="Prrafodelista"/>
         <w:numPr>
           <w:ilvl w:val="0"/>
           <w:numId w:val="1"/>
@@ -768,7 +906,7 @@
     </w:p>
     <w:p>
       <w:pPr>
-        <w:pStyle w:val="ListParagraph"/>
+        <w:pStyle w:val="Prrafodelista"/>
         <w:spacing w:after="0" w:line="360" w:lineRule="auto"/>
         <w:ind w:left="0"/>
         <w:jc w:val="both"/>
@@ -791,6 +929,7 @@
           <w:rFonts w:ascii="Arial" w:hAnsi="Arial" w:cs="Arial"/>
           <w:sz w:val="24"/>
           <w:szCs w:val="24"/>
+          <w:highlight w:val="green"/>
         </w:rPr>
         <w:t>U</w:t>
       </w:r>
@@ -799,13 +938,14 @@
           <w:rFonts w:ascii="Arial" w:hAnsi="Arial" w:cs="Arial"/>
           <w:sz w:val="24"/>
           <w:szCs w:val="24"/>
+          <w:highlight w:val="green"/>
         </w:rPr>
         <w:t>na norma de carácter general, obligatoria y emanada de autoridad competente.</w:t>
       </w:r>
     </w:p>
     <w:p>
       <w:pPr>
-        <w:pStyle w:val="ListParagraph"/>
+        <w:pStyle w:val="Prrafodelista"/>
         <w:spacing w:after="0" w:line="360" w:lineRule="auto"/>
         <w:ind w:left="0"/>
         <w:jc w:val="both"/>
@@ -842,7 +982,7 @@
     </w:p>
     <w:p>
       <w:pPr>
-        <w:pStyle w:val="ListParagraph"/>
+        <w:pStyle w:val="Prrafodelista"/>
         <w:spacing w:after="0" w:line="360" w:lineRule="auto"/>
         <w:ind w:left="0"/>
         <w:jc w:val="both"/>
@@ -941,7 +1081,7 @@
     </w:p>
     <w:p>
       <w:pPr>
-        <w:pStyle w:val="ListParagraph"/>
+        <w:pStyle w:val="Prrafodelista"/>
         <w:numPr>
           <w:ilvl w:val="0"/>
           <w:numId w:val="1"/>
@@ -1028,20 +1168,30 @@
           <w:sz w:val="24"/>
           <w:szCs w:val="24"/>
         </w:rPr>
-        <w:t xml:space="preserve">c.- </w:t>
-      </w:r>
-      <w:r>
-        <w:rPr>
-          <w:rFonts w:ascii="Arial" w:hAnsi="Arial" w:cs="Arial"/>
-          <w:sz w:val="24"/>
-          <w:szCs w:val="24"/>
+        <w:t>c</w:t>
+      </w:r>
+      <w:r>
+        <w:rPr>
+          <w:rFonts w:ascii="Arial" w:hAnsi="Arial" w:cs="Arial"/>
+          <w:sz w:val="24"/>
+          <w:szCs w:val="24"/>
+          <w:highlight w:val="green"/>
+        </w:rPr>
+        <w:t xml:space="preserve">.- </w:t>
+      </w:r>
+      <w:r>
+        <w:rPr>
+          <w:rFonts w:ascii="Arial" w:hAnsi="Arial" w:cs="Arial"/>
+          <w:sz w:val="24"/>
+          <w:szCs w:val="24"/>
+          <w:highlight w:val="green"/>
         </w:rPr>
         <w:t>a y b son correctas.</w:t>
       </w:r>
     </w:p>
     <w:p>
       <w:pPr>
-        <w:pStyle w:val="ListParagraph"/>
+        <w:pStyle w:val="Prrafodelista"/>
         <w:spacing w:after="0" w:line="360" w:lineRule="auto"/>
         <w:ind w:left="0"/>
         <w:jc w:val="both"/>
@@ -1081,7 +1231,7 @@
     </w:p>
     <w:p>
       <w:pPr>
-        <w:pStyle w:val="ListParagraph"/>
+        <w:pStyle w:val="Prrafodelista"/>
         <w:numPr>
           <w:ilvl w:val="0"/>
           <w:numId w:val="1"/>
@@ -1130,13 +1280,23 @@
           <w:sz w:val="24"/>
           <w:szCs w:val="24"/>
         </w:rPr>
-        <w:t>a.- F</w:t>
-      </w:r>
-      <w:r>
-        <w:rPr>
-          <w:rFonts w:ascii="Arial" w:hAnsi="Arial" w:cs="Arial"/>
-          <w:sz w:val="24"/>
-          <w:szCs w:val="24"/>
+        <w:t>a</w:t>
+      </w:r>
+      <w:r>
+        <w:rPr>
+          <w:rFonts w:ascii="Arial" w:hAnsi="Arial" w:cs="Arial"/>
+          <w:sz w:val="24"/>
+          <w:szCs w:val="24"/>
+          <w:highlight w:val="green"/>
+        </w:rPr>
+        <w:t>.- F</w:t>
+      </w:r>
+      <w:r>
+        <w:rPr>
+          <w:rFonts w:ascii="Arial" w:hAnsi="Arial" w:cs="Arial"/>
+          <w:sz w:val="24"/>
+          <w:szCs w:val="24"/>
+          <w:highlight w:val="green"/>
         </w:rPr>
         <w:t>ormales y no formales.</w:t>
       </w:r>
@@ -1235,7 +1395,7 @@
     </w:p>
     <w:p>
       <w:pPr>
-        <w:pStyle w:val="ListParagraph"/>
+        <w:pStyle w:val="Prrafodelista"/>
         <w:numPr>
           <w:ilvl w:val="0"/>
           <w:numId w:val="1"/>
@@ -1294,6 +1454,7 @@
           <w:rFonts w:ascii="Arial" w:hAnsi="Arial" w:cs="Arial"/>
           <w:sz w:val="24"/>
           <w:szCs w:val="24"/>
+          <w:highlight w:val="green"/>
         </w:rPr>
         <w:t>b.- Falso.</w:t>
       </w:r>
@@ -1304,14 +1465,55 @@
         <w:jc w:val="both"/>
         <w:rPr>
           <w:rFonts w:ascii="Arial" w:hAnsi="Arial" w:cs="Arial"/>
-          <w:sz w:val="24"/>
-          <w:szCs w:val="24"/>
-        </w:rPr>
-      </w:pPr>
-    </w:p>
-    <w:p>
-      <w:pPr>
-        <w:pStyle w:val="ListParagraph"/>
+          <w:color w:val="70AD47" w:themeColor="accent6"/>
+          <w:sz w:val="24"/>
+          <w:szCs w:val="24"/>
+        </w:rPr>
+      </w:pPr>
+      <w:r>
+        <w:rPr>
+          <w:rFonts w:ascii="Arial" w:hAnsi="Arial" w:cs="Arial"/>
+          <w:color w:val="70AD47" w:themeColor="accent6"/>
+          <w:sz w:val="24"/>
+          <w:szCs w:val="24"/>
+        </w:rPr>
+        <w:t xml:space="preserve">El principio de </w:t>
+      </w:r>
+      <w:r>
+        <w:rPr>
+          <w:rFonts w:ascii="Arial" w:hAnsi="Arial" w:cs="Arial"/>
+          <w:b/>
+          <w:bCs/>
+          <w:color w:val="70AD47" w:themeColor="accent6"/>
+          <w:sz w:val="24"/>
+          <w:szCs w:val="24"/>
+        </w:rPr>
+        <w:t>libertad de contratación</w:t>
+      </w:r>
+      <w:r>
+        <w:rPr>
+          <w:rFonts w:ascii="Arial" w:hAnsi="Arial" w:cs="Arial"/>
+          <w:color w:val="70AD47" w:themeColor="accent6"/>
+          <w:sz w:val="24"/>
+          <w:szCs w:val="24"/>
+        </w:rPr>
+        <w:t xml:space="preserve"> no es absoluto, porque está limitado por la ley, el orden público, la moral y las buenas costumbres. Esto significa que las partes pueden hacer acuerdos, pero no pueden hacer contratos que vayan en contra de estas normas</w:t>
+      </w:r>
+    </w:p>
+    <w:p>
+      <w:pPr>
+        <w:spacing w:after="0" w:line="360" w:lineRule="auto"/>
+        <w:jc w:val="both"/>
+        <w:rPr>
+          <w:rFonts w:ascii="Arial" w:hAnsi="Arial" w:cs="Arial"/>
+          <w:sz w:val="24"/>
+          <w:szCs w:val="24"/>
+        </w:rPr>
+      </w:pPr>
+    </w:p>
+    <w:p>
+      <w:pPr>
+        <w:pStyle w:val="Prrafodelista"/>
         <w:numPr>
           <w:ilvl w:val="0"/>
           <w:numId w:val="1"/>
@@ -1333,6 +1535,7 @@
           <w:sz w:val="24"/>
           <w:szCs w:val="24"/>
         </w:rPr>
+        <w:lastRenderedPageBreak/>
         <w:t xml:space="preserve">Conforme la teoría de la libertad de contratar, las partes pueden realizar un contrato sobre un </w:t>
       </w:r>
       <w:r>
@@ -1405,7 +1608,7 @@
     </w:p>
     <w:p>
       <w:pPr>
-        <w:pStyle w:val="ListParagraph"/>
+        <w:pStyle w:val="Prrafodelista"/>
         <w:numPr>
           <w:ilvl w:val="0"/>
           <w:numId w:val="1"/>
@@ -1484,7 +1687,6 @@
           <w:sz w:val="24"/>
           <w:szCs w:val="24"/>
         </w:rPr>
-        <w:lastRenderedPageBreak/>
         <w:t>c.- Extinción del contrato.</w:t>
       </w:r>
     </w:p>
@@ -1573,7 +1775,7 @@
     </w:p>
     <w:p>
       <w:pPr>
-        <w:pStyle w:val="ListParagraph"/>
+        <w:pStyle w:val="Prrafodelista"/>
         <w:numPr>
           <w:ilvl w:val="0"/>
           <w:numId w:val="1"/>
@@ -1716,7 +1918,7 @@
     </w:p>
     <w:p>
       <w:pPr>
-        <w:pStyle w:val="ListParagraph"/>
+        <w:pStyle w:val="Prrafodelista"/>
         <w:numPr>
           <w:ilvl w:val="0"/>
           <w:numId w:val="1"/>
@@ -1848,7 +2050,7 @@
     </w:p>
     <w:p>
       <w:pPr>
-        <w:pStyle w:val="ListParagraph"/>
+        <w:pStyle w:val="Prrafodelista"/>
         <w:numPr>
           <w:ilvl w:val="0"/>
           <w:numId w:val="1"/>
@@ -1948,6 +2150,7 @@
           <w:sz w:val="24"/>
           <w:szCs w:val="24"/>
         </w:rPr>
+        <w:lastRenderedPageBreak/>
         <w:t>e.- Las opciones a.-, b.- y c.- son correctas</w:t>
       </w:r>
     </w:p>
@@ -2032,9 +2235,51 @@
           <w:sz w:val="24"/>
           <w:szCs w:val="24"/>
         </w:rPr>
-        <w:t xml:space="preserve">17) El software por sí solo, como código (fuente u objeto), no tiene aplicación industrial pues hay ausencia de manipulación de materia o energía, y rara vez </w:t>
-      </w:r>
-      <w:r>
+        <w:t>17) El software por sí solo, como código (fuente u objeto), no tiene aplicación industrial pues hay ausencia de manipulación de materia o energía, y rara vez tiene el carácter de novedoso, ya que los desarrollos son procesos de mejoras graduales.</w:t>
+      </w:r>
+    </w:p>
+    <w:p>
+      <w:pPr>
+        <w:spacing w:after="0" w:line="360" w:lineRule="auto"/>
+        <w:jc w:val="both"/>
+        <w:rPr>
+          <w:rFonts w:ascii="Arial" w:hAnsi="Arial" w:cs="Arial"/>
+          <w:sz w:val="24"/>
+          <w:szCs w:val="24"/>
+        </w:rPr>
+      </w:pPr>
+      <w:r>
+        <w:rPr>
+          <w:rFonts w:ascii="Arial" w:hAnsi="Arial" w:cs="Arial"/>
+          <w:sz w:val="24"/>
+          <w:szCs w:val="24"/>
+        </w:rPr>
+        <w:t>a.- Verdadero</w:t>
+      </w:r>
+    </w:p>
+    <w:p>
+      <w:pPr>
+        <w:spacing w:after="0" w:line="360" w:lineRule="auto"/>
+        <w:jc w:val="both"/>
+        <w:rPr>
+          <w:rFonts w:ascii="Arial" w:hAnsi="Arial" w:cs="Arial"/>
+          <w:sz w:val="24"/>
+          <w:szCs w:val="24"/>
+        </w:rPr>
+      </w:pPr>
+      <w:r>
+        <w:rPr>
+          <w:rFonts w:ascii="Arial" w:hAnsi="Arial" w:cs="Arial"/>
+          <w:sz w:val="24"/>
+          <w:szCs w:val="24"/>
+        </w:rPr>
+        <w:t>b.- Falso</w:t>
+      </w:r>
+    </w:p>
+    <w:p>
+      <w:pPr>
+        <w:spacing w:after="0" w:line="360" w:lineRule="auto"/>
+        <w:jc w:val="both"/>
         <w:rPr>
           <w:rFonts w:ascii="Arial" w:hAnsi="Arial" w:cs="Arial"/>
           <w:b/>
@@ -2042,8 +2287,26 @@
           <w:sz w:val="24"/>
           <w:szCs w:val="24"/>
         </w:rPr>
-        <w:lastRenderedPageBreak/>
-        <w:t>tiene el carácter de novedoso, ya que los desarrollos son procesos de mejoras graduales.</w:t>
+      </w:pPr>
+      <w:r>
+        <w:rPr>
+          <w:rFonts w:ascii="Arial" w:hAnsi="Arial" w:cs="Arial"/>
+          <w:b/>
+          <w:bCs/>
+          <w:sz w:val="24"/>
+          <w:szCs w:val="24"/>
+        </w:rPr>
+        <w:t>18) Si un software es registrado en la Dirección Nacional del Derecho de Autor</w:t>
+      </w:r>
+      <w:r>
+        <w:rPr>
+          <w:rFonts w:ascii="Arial" w:hAnsi="Arial" w:cs="Arial"/>
+          <w:b/>
+          <w:bCs/>
+          <w:sz w:val="24"/>
+          <w:szCs w:val="24"/>
+        </w:rPr>
+        <w:t xml:space="preserve"> eso implica que adquiere certeza de su existencia a partir de determinada fecha, sobre quién es su autor, su título, su traductor y su contenido. Sin embargo, todo ello no sirve a la hora de probar la existencia de plagio.</w:t>
       </w:r>
     </w:p>
     <w:p>
@@ -2104,9 +2367,70 @@
           <w:sz w:val="24"/>
           <w:szCs w:val="24"/>
         </w:rPr>
-        <w:t>18) Si un software es registrado en la Dirección Nacional del Derecho de Autor</w:t>
-      </w:r>
-      <w:r>
+        <w:t>19) La Ley vigente en materia de protección del software es:</w:t>
+      </w:r>
+    </w:p>
+    <w:p>
+      <w:pPr>
+        <w:spacing w:after="0" w:line="360" w:lineRule="auto"/>
+        <w:jc w:val="both"/>
+        <w:rPr>
+          <w:rFonts w:ascii="Arial" w:hAnsi="Arial" w:cs="Arial"/>
+          <w:sz w:val="24"/>
+          <w:szCs w:val="24"/>
+        </w:rPr>
+      </w:pPr>
+      <w:r>
+        <w:rPr>
+          <w:rFonts w:ascii="Arial" w:hAnsi="Arial" w:cs="Arial"/>
+          <w:sz w:val="24"/>
+          <w:szCs w:val="24"/>
+        </w:rPr>
+        <w:t>a.- La Ley Nacional 11.723</w:t>
+      </w:r>
+    </w:p>
+    <w:p>
+      <w:pPr>
+        <w:spacing w:after="0" w:line="360" w:lineRule="auto"/>
+        <w:jc w:val="both"/>
+        <w:rPr>
+          <w:rFonts w:ascii="Arial" w:hAnsi="Arial" w:cs="Arial"/>
+          <w:sz w:val="24"/>
+          <w:szCs w:val="24"/>
+        </w:rPr>
+      </w:pPr>
+      <w:r>
+        <w:rPr>
+          <w:rFonts w:ascii="Arial" w:hAnsi="Arial" w:cs="Arial"/>
+          <w:sz w:val="24"/>
+          <w:szCs w:val="24"/>
+        </w:rPr>
+        <w:t>b.- Las modificaciones posteriores a la Ley Nacional 11.723</w:t>
+      </w:r>
+    </w:p>
+    <w:p>
+      <w:pPr>
+        <w:spacing w:after="0" w:line="360" w:lineRule="auto"/>
+        <w:jc w:val="both"/>
+        <w:rPr>
+          <w:rFonts w:ascii="Arial" w:hAnsi="Arial" w:cs="Arial"/>
+          <w:sz w:val="24"/>
+          <w:szCs w:val="24"/>
+        </w:rPr>
+      </w:pPr>
+      <w:r>
+        <w:rPr>
+          <w:rFonts w:ascii="Arial" w:hAnsi="Arial" w:cs="Arial"/>
+          <w:sz w:val="24"/>
+          <w:szCs w:val="24"/>
+        </w:rPr>
+        <w:t>c.- La Ley Nacional 11.723 y sus modificaciones posteriores</w:t>
+      </w:r>
+    </w:p>
+    <w:p>
+      <w:pPr>
+        <w:spacing w:after="0" w:line="360" w:lineRule="auto"/>
+        <w:jc w:val="both"/>
         <w:rPr>
           <w:rFonts w:ascii="Arial" w:hAnsi="Arial" w:cs="Arial"/>
           <w:b/>
@@ -2114,7 +2438,16 @@
           <w:sz w:val="24"/>
           <w:szCs w:val="24"/>
         </w:rPr>
-        <w:t xml:space="preserve"> eso implica que adquiere certeza de su existencia a partir de determinada fecha, sobre quién es su autor, su título, su traductor y su contenido. Sin embargo, todo ello no sirve a la hora de probar la existencia de plagio.</w:t>
+      </w:pPr>
+      <w:r>
+        <w:rPr>
+          <w:rFonts w:ascii="Arial" w:hAnsi="Arial" w:cs="Arial"/>
+          <w:b/>
+          <w:bCs/>
+          <w:sz w:val="24"/>
+          <w:szCs w:val="24"/>
+        </w:rPr>
+        <w:t>20) Los autores de obras de software libre conservan sus derechos intelectuales sobre las mismas, pero las ponen a disposición de la comunidad con una serie de derechos o facultades que no podrían realizar si se tratara de software propietario.</w:t>
       </w:r>
     </w:p>
     <w:p>
@@ -2161,147 +2494,6 @@
         <w:jc w:val="both"/>
         <w:rPr>
           <w:rFonts w:ascii="Arial" w:hAnsi="Arial" w:cs="Arial"/>
-          <w:b/>
-          <w:bCs/>
-          <w:sz w:val="24"/>
-          <w:szCs w:val="24"/>
-        </w:rPr>
-      </w:pPr>
-      <w:r>
-        <w:rPr>
-          <w:rFonts w:ascii="Arial" w:hAnsi="Arial" w:cs="Arial"/>
-          <w:b/>
-          <w:bCs/>
-          <w:sz w:val="24"/>
-          <w:szCs w:val="24"/>
-        </w:rPr>
-        <w:t>19) La Ley vigente en materia de protección del software es:</w:t>
-      </w:r>
-    </w:p>
-    <w:p>
-      <w:pPr>
-        <w:spacing w:after="0" w:line="360" w:lineRule="auto"/>
-        <w:jc w:val="both"/>
-        <w:rPr>
-          <w:rFonts w:ascii="Arial" w:hAnsi="Arial" w:cs="Arial"/>
-          <w:sz w:val="24"/>
-          <w:szCs w:val="24"/>
-        </w:rPr>
-      </w:pPr>
-      <w:r>
-        <w:rPr>
-          <w:rFonts w:ascii="Arial" w:hAnsi="Arial" w:cs="Arial"/>
-          <w:sz w:val="24"/>
-          <w:szCs w:val="24"/>
-        </w:rPr>
-        <w:t>a.- La Ley Nacional 11.723</w:t>
-      </w:r>
-    </w:p>
-    <w:p>
-      <w:pPr>
-        <w:spacing w:after="0" w:line="360" w:lineRule="auto"/>
-        <w:jc w:val="both"/>
-        <w:rPr>
-          <w:rFonts w:ascii="Arial" w:hAnsi="Arial" w:cs="Arial"/>
-          <w:sz w:val="24"/>
-          <w:szCs w:val="24"/>
-        </w:rPr>
-      </w:pPr>
-      <w:r>
-        <w:rPr>
-          <w:rFonts w:ascii="Arial" w:hAnsi="Arial" w:cs="Arial"/>
-          <w:sz w:val="24"/>
-          <w:szCs w:val="24"/>
-        </w:rPr>
-        <w:t>b.- Las modificaciones posteriores a la Ley Nacional 11.723</w:t>
-      </w:r>
-    </w:p>
-    <w:p>
-      <w:pPr>
-        <w:spacing w:after="0" w:line="360" w:lineRule="auto"/>
-        <w:jc w:val="both"/>
-        <w:rPr>
-          <w:rFonts w:ascii="Arial" w:hAnsi="Arial" w:cs="Arial"/>
-          <w:sz w:val="24"/>
-          <w:szCs w:val="24"/>
-        </w:rPr>
-      </w:pPr>
-      <w:r>
-        <w:rPr>
-          <w:rFonts w:ascii="Arial" w:hAnsi="Arial" w:cs="Arial"/>
-          <w:sz w:val="24"/>
-          <w:szCs w:val="24"/>
-        </w:rPr>
-        <w:t>c.- La Ley Nacional 11.723 y sus modificaciones posteriores</w:t>
-      </w:r>
-    </w:p>
-    <w:p>
-      <w:pPr>
-        <w:spacing w:after="0" w:line="360" w:lineRule="auto"/>
-        <w:jc w:val="both"/>
-        <w:rPr>
-          <w:rFonts w:ascii="Arial" w:hAnsi="Arial" w:cs="Arial"/>
-          <w:b/>
-          <w:bCs/>
-          <w:sz w:val="24"/>
-          <w:szCs w:val="24"/>
-        </w:rPr>
-      </w:pPr>
-      <w:r>
-        <w:rPr>
-          <w:rFonts w:ascii="Arial" w:hAnsi="Arial" w:cs="Arial"/>
-          <w:b/>
-          <w:bCs/>
-          <w:sz w:val="24"/>
-          <w:szCs w:val="24"/>
-        </w:rPr>
-        <w:t>20) Los autores de obras de software libre conservan sus derechos intelectuales sobre las mismas, pero las ponen a disposición de la comunidad con una serie de derechos o facultades que no podrían realizar si se tratara de software propietario.</w:t>
-      </w:r>
-    </w:p>
-    <w:p>
-      <w:pPr>
-        <w:spacing w:after="0" w:line="360" w:lineRule="auto"/>
-        <w:jc w:val="both"/>
-        <w:rPr>
-          <w:rFonts w:ascii="Arial" w:hAnsi="Arial" w:cs="Arial"/>
-          <w:sz w:val="24"/>
-          <w:szCs w:val="24"/>
-        </w:rPr>
-      </w:pPr>
-      <w:r>
-        <w:rPr>
-          <w:rFonts w:ascii="Arial" w:hAnsi="Arial" w:cs="Arial"/>
-          <w:sz w:val="24"/>
-          <w:szCs w:val="24"/>
-        </w:rPr>
-        <w:t>a.- Verdadero</w:t>
-      </w:r>
-    </w:p>
-    <w:p>
-      <w:pPr>
-        <w:spacing w:after="0" w:line="360" w:lineRule="auto"/>
-        <w:jc w:val="both"/>
-        <w:rPr>
-          <w:rFonts w:ascii="Arial" w:hAnsi="Arial" w:cs="Arial"/>
-          <w:sz w:val="24"/>
-          <w:szCs w:val="24"/>
-        </w:rPr>
-      </w:pPr>
-      <w:r>
-        <w:rPr>
-          <w:rFonts w:ascii="Arial" w:hAnsi="Arial" w:cs="Arial"/>
-          <w:sz w:val="24"/>
-          <w:szCs w:val="24"/>
-        </w:rPr>
-        <w:t>b.- Falso</w:t>
-      </w:r>
-    </w:p>
-    <w:p>
-      <w:pPr>
-        <w:spacing w:after="0" w:line="360" w:lineRule="auto"/>
-        <w:jc w:val="both"/>
-        <w:rPr>
-          <w:rFonts w:ascii="Arial" w:hAnsi="Arial" w:cs="Arial"/>
           <w:sz w:val="24"/>
           <w:szCs w:val="24"/>
         </w:rPr>
@@ -2375,7 +2567,7 @@
     </w:p>
     <w:p>
       <w:pPr>
-        <w:pStyle w:val="ListParagraph"/>
+        <w:pStyle w:val="Prrafodelista"/>
         <w:numPr>
           <w:ilvl w:val="0"/>
           <w:numId w:val="7"/>
@@ -2397,7 +2589,17 @@
           <w:sz w:val="24"/>
           <w:szCs w:val="24"/>
         </w:rPr>
-        <w:t xml:space="preserve">Las personas Jurídicas al ser creadas deben indefectiblemente estipular en sus estatutos, cuándo comienzan a existir, cuál es el tiempo de duración de </w:t>
+        <w:t xml:space="preserve">Las personas Jurídicas al ser creadas deben indefectiblemente estipular en sus estatutos, cuándo comienzan a existir, cuál es el tiempo de </w:t>
+      </w:r>
+      <w:r>
+        <w:rPr>
+          <w:rFonts w:ascii="Arial" w:hAnsi="Arial" w:cs="Arial"/>
+          <w:b/>
+          <w:sz w:val="24"/>
+          <w:szCs w:val="24"/>
+        </w:rPr>
+        <w:lastRenderedPageBreak/>
+        <w:t xml:space="preserve">duración de </w:t>
       </w:r>
       <w:proofErr w:type="gramStart"/>
       <w:r>
@@ -2422,7 +2624,7 @@
     </w:p>
     <w:p>
       <w:pPr>
-        <w:pStyle w:val="ListParagraph"/>
+        <w:pStyle w:val="Prrafodelista"/>
         <w:spacing w:after="0" w:line="360" w:lineRule="auto"/>
         <w:ind w:left="0"/>
         <w:jc w:val="both"/>
@@ -2451,7 +2653,7 @@
     </w:p>
     <w:p>
       <w:pPr>
-        <w:pStyle w:val="ListParagraph"/>
+        <w:pStyle w:val="Prrafodelista"/>
         <w:spacing w:after="0" w:line="360" w:lineRule="auto"/>
         <w:ind w:left="0"/>
         <w:jc w:val="both"/>
@@ -2482,7 +2684,7 @@
     </w:p>
     <w:p>
       <w:pPr>
-        <w:pStyle w:val="ListParagraph"/>
+        <w:pStyle w:val="Prrafodelista"/>
         <w:spacing w:after="0" w:line="360" w:lineRule="auto"/>
         <w:ind w:left="0"/>
         <w:jc w:val="both"/>
@@ -2495,7 +2697,7 @@
     </w:p>
     <w:p>
       <w:pPr>
-        <w:pStyle w:val="ListParagraph"/>
+        <w:pStyle w:val="Prrafodelista"/>
         <w:spacing w:after="0" w:line="360" w:lineRule="auto"/>
         <w:ind w:left="0"/>
         <w:jc w:val="both"/>
@@ -2515,7 +2717,6 @@
           <w:sz w:val="20"/>
           <w:szCs w:val="20"/>
         </w:rPr>
-        <w:lastRenderedPageBreak/>
         <w:t xml:space="preserve">Art 152 CCyC: “El domicilio de la persona jurídica es el fijado en sus estatutos o en la autorización que se le dio para funcionar. La persona jurídica que posee muchos establecimientos o sucursales tiene su domicilio especial en el lugar de dichos establecimientos sólo para la ejecución de las obligaciones allí contraídas. </w:t>
       </w:r>
       <w:r>
@@ -2533,7 +2734,7 @@
     </w:p>
     <w:p>
       <w:pPr>
-        <w:pStyle w:val="ListParagraph"/>
+        <w:pStyle w:val="Prrafodelista"/>
         <w:spacing w:after="0" w:line="360" w:lineRule="auto"/>
         <w:ind w:left="0"/>
         <w:jc w:val="both"/>
@@ -2546,7 +2747,7 @@
     </w:p>
     <w:p>
       <w:pPr>
-        <w:pStyle w:val="ListParagraph"/>
+        <w:pStyle w:val="Prrafodelista"/>
         <w:numPr>
           <w:ilvl w:val="0"/>
           <w:numId w:val="7"/>
@@ -2582,7 +2783,7 @@
     </w:p>
     <w:p>
       <w:pPr>
-        <w:pStyle w:val="ListParagraph"/>
+        <w:pStyle w:val="Prrafodelista"/>
         <w:spacing w:after="0" w:line="360" w:lineRule="auto"/>
         <w:ind w:left="0"/>
         <w:jc w:val="both"/>
@@ -2619,7 +2820,7 @@
     </w:p>
     <w:p>
       <w:pPr>
-        <w:pStyle w:val="ListParagraph"/>
+        <w:pStyle w:val="Prrafodelista"/>
         <w:spacing w:after="0" w:line="360" w:lineRule="auto"/>
         <w:ind w:left="0"/>
         <w:jc w:val="both"/>
@@ -2648,7 +2849,7 @@
     </w:p>
     <w:p>
       <w:pPr>
-        <w:pStyle w:val="ListParagraph"/>
+        <w:pStyle w:val="Prrafodelista"/>
         <w:spacing w:after="0" w:line="360" w:lineRule="auto"/>
         <w:ind w:left="0"/>
         <w:jc w:val="both"/>
@@ -2688,7 +2889,7 @@
     </w:p>
     <w:p>
       <w:pPr>
-        <w:pStyle w:val="ListParagraph"/>
+        <w:pStyle w:val="Prrafodelista"/>
         <w:spacing w:after="0" w:line="360" w:lineRule="auto"/>
         <w:ind w:left="0"/>
         <w:jc w:val="both"/>
@@ -2701,7 +2902,7 @@
     </w:p>
     <w:p>
       <w:pPr>
-        <w:pStyle w:val="ListParagraph"/>
+        <w:pStyle w:val="Prrafodelista"/>
         <w:spacing w:after="0" w:line="360" w:lineRule="auto"/>
         <w:ind w:left="0"/>
         <w:jc w:val="both"/>
@@ -2726,7 +2927,7 @@
     </w:p>
     <w:p>
       <w:pPr>
-        <w:pStyle w:val="ListParagraph"/>
+        <w:pStyle w:val="Prrafodelista"/>
         <w:spacing w:after="0" w:line="360" w:lineRule="auto"/>
         <w:ind w:left="0"/>
         <w:jc w:val="both"/>
@@ -2751,7 +2952,7 @@
     </w:p>
     <w:p>
       <w:pPr>
-        <w:pStyle w:val="ListParagraph"/>
+        <w:pStyle w:val="Prrafodelista"/>
         <w:spacing w:after="0" w:line="360" w:lineRule="auto"/>
         <w:ind w:left="0"/>
         <w:jc w:val="both"/>
@@ -2764,7 +2965,7 @@
     </w:p>
     <w:p>
       <w:pPr>
-        <w:pStyle w:val="ListParagraph"/>
+        <w:pStyle w:val="Prrafodelista"/>
         <w:numPr>
           <w:ilvl w:val="0"/>
           <w:numId w:val="7"/>
@@ -2858,7 +3059,7 @@
     </w:p>
     <w:p>
       <w:pPr>
-        <w:pStyle w:val="ListParagraph"/>
+        <w:pStyle w:val="Prrafodelista"/>
         <w:spacing w:after="0" w:line="360" w:lineRule="auto"/>
         <w:ind w:left="0"/>
         <w:jc w:val="both"/>
@@ -2887,7 +3088,7 @@
     </w:p>
     <w:p>
       <w:pPr>
-        <w:pStyle w:val="ListParagraph"/>
+        <w:pStyle w:val="Prrafodelista"/>
         <w:spacing w:after="0" w:line="360" w:lineRule="auto"/>
         <w:ind w:left="0"/>
         <w:jc w:val="both"/>
@@ -2903,6 +3104,7 @@
           <w:sz w:val="24"/>
           <w:szCs w:val="24"/>
         </w:rPr>
+        <w:lastRenderedPageBreak/>
         <w:t>b.- Teoría de los actos propios</w:t>
       </w:r>
       <w:r>
@@ -2916,7 +3118,7 @@
     </w:p>
     <w:p>
       <w:pPr>
-        <w:pStyle w:val="ListParagraph"/>
+        <w:pStyle w:val="Prrafodelista"/>
         <w:spacing w:after="0" w:line="360" w:lineRule="auto"/>
         <w:ind w:left="0"/>
         <w:jc w:val="both"/>
@@ -2938,7 +3140,7 @@
     </w:p>
     <w:p>
       <w:pPr>
-        <w:pStyle w:val="ListParagraph"/>
+        <w:pStyle w:val="Prrafodelista"/>
         <w:spacing w:after="0" w:line="360" w:lineRule="auto"/>
         <w:ind w:left="0"/>
         <w:jc w:val="both"/>
@@ -2967,7 +3169,7 @@
     </w:p>
     <w:p>
       <w:pPr>
-        <w:pStyle w:val="ListParagraph"/>
+        <w:pStyle w:val="Prrafodelista"/>
         <w:spacing w:after="0" w:line="360" w:lineRule="auto"/>
         <w:ind w:left="0"/>
         <w:jc w:val="both"/>
@@ -3006,7 +3208,7 @@
     </w:p>
     <w:p>
       <w:pPr>
-        <w:pStyle w:val="ListParagraph"/>
+        <w:pStyle w:val="Prrafodelista"/>
         <w:spacing w:after="0" w:line="360" w:lineRule="auto"/>
         <w:ind w:left="0"/>
         <w:jc w:val="both"/>
@@ -3019,7 +3221,7 @@
     </w:p>
     <w:p>
       <w:pPr>
-        <w:pStyle w:val="ListParagraph"/>
+        <w:pStyle w:val="Prrafodelista"/>
         <w:numPr>
           <w:ilvl w:val="0"/>
           <w:numId w:val="7"/>
@@ -3041,7 +3243,6 @@
           <w:sz w:val="24"/>
           <w:szCs w:val="24"/>
         </w:rPr>
-        <w:lastRenderedPageBreak/>
         <w:t xml:space="preserve">Nuestro CCYCN define a los hechos jurídicos como aquellos acontecimientos que conforme al ordenamiento jurídico producen el nacimiento, la modificación o extinción de relaciones o situaciones jurídicas. Esto quiere decir que los hechos tienen la capacidad intrínseca de producir consecuencias en el ámbito de las relaciones jurídicas. </w:t>
       </w:r>
     </w:p>
@@ -3166,7 +3367,7 @@
     </w:p>
     <w:p>
       <w:pPr>
-        <w:pStyle w:val="ListParagraph"/>
+        <w:pStyle w:val="Prrafodelista"/>
         <w:numPr>
           <w:ilvl w:val="0"/>
           <w:numId w:val="7"/>
@@ -3363,7 +3564,7 @@
     </w:p>
     <w:p>
       <w:pPr>
-        <w:pStyle w:val="ListParagraph"/>
+        <w:pStyle w:val="Prrafodelista"/>
         <w:numPr>
           <w:ilvl w:val="0"/>
           <w:numId w:val="7"/>
@@ -3599,6 +3800,7 @@
           <w:sz w:val="20"/>
           <w:szCs w:val="20"/>
         </w:rPr>
+        <w:lastRenderedPageBreak/>
         <w:t>De disposición y de administración. Los primeros son los que disminuyen o modifican sustancialmente los elementos que forman el patrimonio, y afectan a aquellos bienes que, a su vez, son productores de otros bienes.</w:t>
       </w:r>
     </w:p>
@@ -3615,7 +3817,7 @@
     </w:p>
     <w:p>
       <w:pPr>
-        <w:pStyle w:val="ListParagraph"/>
+        <w:pStyle w:val="Prrafodelista"/>
         <w:numPr>
           <w:ilvl w:val="0"/>
           <w:numId w:val="7"/>
@@ -3640,7 +3842,7 @@
           <w:szCs w:val="24"/>
           <w:lang w:eastAsia="es-AR"/>
         </w:rPr>
-        <w:t xml:space="preserve">La existencia de la persona jurídica privada comienza desde su constitución. No necesita autorización legal para funcionar, excepto </w:t>
+        <w:t>La existencia de la persona jurídica privada comienza desde su constitución. No necesita autorización legal para funcionar, excepto disposición legal en contrario. En los casos en que se requiere autorización estatal, la persona jurídica puede de todos modos funcionar antes de obtenerla, y se le aplicarán las</w:t>
       </w:r>
       <w:r>
         <w:rPr>
@@ -3650,47 +3852,36 @@
           <w:szCs w:val="24"/>
           <w:lang w:eastAsia="es-AR"/>
         </w:rPr>
-        <w:lastRenderedPageBreak/>
-        <w:t>disposición legal en contrario. En los casos en que se requiere autorización estatal, la persona jurídica puede de todos modos funcionar antes de obtenerla, y se le aplicarán las</w:t>
-      </w:r>
-      <w:r>
+        <w:t xml:space="preserve"> reglas de la Simple Asociación:</w:t>
+      </w:r>
+    </w:p>
+    <w:p>
+      <w:pPr>
+        <w:pStyle w:val="Prrafodelista"/>
+        <w:shd w:val="clear" w:color="auto" w:fill="FFFFFF"/>
+        <w:spacing w:after="0" w:line="360" w:lineRule="auto"/>
+        <w:ind w:left="0"/>
+        <w:jc w:val="both"/>
         <w:rPr>
           <w:rFonts w:ascii="Arial" w:eastAsia="Times New Roman" w:hAnsi="Arial" w:cs="Arial"/>
-          <w:b/>
           <w:sz w:val="24"/>
           <w:szCs w:val="24"/>
           <w:lang w:eastAsia="es-AR"/>
         </w:rPr>
-        <w:t xml:space="preserve"> reglas de la Simple Asociación:</w:t>
-      </w:r>
-    </w:p>
-    <w:p>
-      <w:pPr>
-        <w:pStyle w:val="ListParagraph"/>
-        <w:shd w:val="clear" w:color="auto" w:fill="FFFFFF"/>
-        <w:spacing w:after="0" w:line="360" w:lineRule="auto"/>
-        <w:ind w:left="0"/>
-        <w:jc w:val="both"/>
+      </w:pPr>
+      <w:r>
         <w:rPr>
           <w:rFonts w:ascii="Arial" w:eastAsia="Times New Roman" w:hAnsi="Arial" w:cs="Arial"/>
           <w:sz w:val="24"/>
           <w:szCs w:val="24"/>
           <w:lang w:eastAsia="es-AR"/>
         </w:rPr>
-      </w:pPr>
-      <w:r>
-        <w:rPr>
-          <w:rFonts w:ascii="Arial" w:eastAsia="Times New Roman" w:hAnsi="Arial" w:cs="Arial"/>
-          <w:sz w:val="24"/>
-          <w:szCs w:val="24"/>
-          <w:lang w:eastAsia="es-AR"/>
-        </w:rPr>
         <w:t>a.- Verdadero.</w:t>
       </w:r>
     </w:p>
     <w:p>
       <w:pPr>
-        <w:pStyle w:val="ListParagraph"/>
+        <w:pStyle w:val="Prrafodelista"/>
         <w:shd w:val="clear" w:color="auto" w:fill="FFFFFF"/>
         <w:spacing w:after="0" w:line="360" w:lineRule="auto"/>
         <w:ind w:left="0"/>
@@ -3715,7 +3906,7 @@
     </w:p>
     <w:p>
       <w:pPr>
-        <w:pStyle w:val="ListParagraph"/>
+        <w:pStyle w:val="Prrafodelista"/>
         <w:shd w:val="clear" w:color="auto" w:fill="FFFFFF"/>
         <w:spacing w:after="0" w:line="360" w:lineRule="auto"/>
         <w:ind w:left="0"/>
@@ -3731,7 +3922,7 @@
     </w:p>
     <w:p>
       <w:pPr>
-        <w:pStyle w:val="ListParagraph"/>
+        <w:pStyle w:val="Prrafodelista"/>
         <w:shd w:val="clear" w:color="auto" w:fill="FFFFFF"/>
         <w:spacing w:after="0" w:line="360" w:lineRule="auto"/>
         <w:ind w:left="0"/>
@@ -3767,7 +3958,7 @@
     </w:p>
     <w:p>
       <w:pPr>
-        <w:pStyle w:val="ListParagraph"/>
+        <w:pStyle w:val="Prrafodelista"/>
         <w:shd w:val="clear" w:color="auto" w:fill="FFFFFF"/>
         <w:spacing w:after="0" w:line="360" w:lineRule="auto"/>
         <w:ind w:left="0"/>
@@ -3782,7 +3973,7 @@
     </w:p>
     <w:p>
       <w:pPr>
-        <w:pStyle w:val="ListParagraph"/>
+        <w:pStyle w:val="Prrafodelista"/>
         <w:numPr>
           <w:ilvl w:val="0"/>
           <w:numId w:val="7"/>
@@ -3859,7 +4050,7 @@
     </w:p>
     <w:p>
       <w:pPr>
-        <w:pStyle w:val="ListParagraph"/>
+        <w:pStyle w:val="Prrafodelista"/>
         <w:numPr>
           <w:ilvl w:val="0"/>
           <w:numId w:val="7"/>
@@ -4037,49 +4228,25 @@
           <w:sz w:val="20"/>
           <w:szCs w:val="20"/>
         </w:rPr>
-        <w:t>Los hechos humanos pueden ser voluntarios o involuntarios. Son voluntarios, los realizados con discernimiento, intención y libertad, que se manifiestan por un hecho exterior (art. 260).</w:t>
-      </w:r>
-      <w:r>
+        <w:t xml:space="preserve">Los hechos humanos pueden ser voluntarios o involuntarios. Son voluntarios, los realizados con discernimiento, intención y libertad, que se manifiestan por un hecho exterior (art. 260). Los hechos voluntarios pueden ser, a su vez, lícitos e ilícitos. </w:t>
+      </w:r>
+    </w:p>
+    <w:p>
+      <w:pPr>
+        <w:spacing w:after="0" w:line="360" w:lineRule="auto"/>
+        <w:jc w:val="both"/>
         <w:rPr>
           <w:rFonts w:ascii="Arial" w:hAnsi="Arial" w:cs="Arial"/>
           <w:sz w:val="20"/>
           <w:szCs w:val="20"/>
         </w:rPr>
-        <w:t xml:space="preserve"> </w:t>
-      </w:r>
+      </w:pPr>
       <w:r>
         <w:rPr>
           <w:rFonts w:ascii="Arial" w:hAnsi="Arial" w:cs="Arial"/>
           <w:sz w:val="20"/>
           <w:szCs w:val="20"/>
         </w:rPr>
-        <w:t>Los hechos voluntarios pueden ser, a su vez, lícitos e ilícitos.</w:t>
-      </w:r>
-      <w:r>
-        <w:rPr>
-          <w:rFonts w:ascii="Arial" w:hAnsi="Arial" w:cs="Arial"/>
-          <w:sz w:val="20"/>
-          <w:szCs w:val="20"/>
-        </w:rPr>
-        <w:t xml:space="preserve"> </w:t>
-      </w:r>
-    </w:p>
-    <w:p>
-      <w:pPr>
-        <w:spacing w:after="0" w:line="360" w:lineRule="auto"/>
-        <w:jc w:val="both"/>
-        <w:rPr>
-          <w:rFonts w:ascii="Arial" w:hAnsi="Arial" w:cs="Arial"/>
-          <w:sz w:val="20"/>
-          <w:szCs w:val="20"/>
-        </w:rPr>
-      </w:pPr>
-      <w:r>
-        <w:rPr>
-          <w:rFonts w:ascii="Arial" w:hAnsi="Arial" w:cs="Arial"/>
-          <w:sz w:val="20"/>
-          <w:szCs w:val="20"/>
-        </w:rPr>
         <w:t>Conforme al art. 259: “El acto jurídico es el acto voluntario lícito que tiene por fin inmediato la adquisición, modificación o extinción de relaciones o situaciones jurídicas”.</w:t>
       </w:r>
     </w:p>
@@ -4096,7 +4263,7 @@
     </w:p>
     <w:p>
       <w:pPr>
-        <w:pStyle w:val="ListParagraph"/>
+        <w:pStyle w:val="Prrafodelista"/>
         <w:numPr>
           <w:ilvl w:val="0"/>
           <w:numId w:val="7"/>
@@ -4118,6 +4285,7 @@
           <w:sz w:val="24"/>
           <w:szCs w:val="24"/>
         </w:rPr>
+        <w:lastRenderedPageBreak/>
         <w:t>Las partes siempre pueden elegir la forma en la que se instrumentará el acto jurídico que pretenden celebrar, sea cual fuere el mismo, en virtud del Principio de Libertad de Formas.</w:t>
       </w:r>
     </w:p>
@@ -4191,7 +4359,6 @@
           <w:sz w:val="20"/>
           <w:szCs w:val="20"/>
         </w:rPr>
-        <w:lastRenderedPageBreak/>
         <w:t>El art 284 del CCyC Consagra la libertad de formas al decir: Libertad de formas. Si la ley no designa una forma determinada para la exteriorización de la voluntad, las partes pueden utilizar la que estimen conveniente.</w:t>
       </w:r>
     </w:p>
@@ -4208,7 +4375,7 @@
     </w:p>
     <w:p>
       <w:pPr>
-        <w:pStyle w:val="ListParagraph"/>
+        <w:pStyle w:val="Prrafodelista"/>
         <w:numPr>
           <w:ilvl w:val="0"/>
           <w:numId w:val="7"/>
@@ -4304,7 +4471,7 @@
     </w:p>
     <w:p>
       <w:pPr>
-        <w:pStyle w:val="ListParagraph"/>
+        <w:pStyle w:val="Prrafodelista"/>
         <w:numPr>
           <w:ilvl w:val="0"/>
           <w:numId w:val="7"/>
@@ -4593,107 +4760,9 @@
           <w:sz w:val="20"/>
           <w:szCs w:val="20"/>
         </w:rPr>
-        <w:t>Los derechos de autor son de dos clases: Derechos morales, irrenunciables e inalienables, como el derecho de reconocimiento de autoría y el derecho de integridad de la obra, entre otros. Derechos económicos, transferibles y de duración limitada en el tiempo, básicamente los derechos de explotación</w:t>
-      </w:r>
-    </w:p>
-    <w:p>
-      <w:pPr>
-        <w:spacing w:after="0" w:line="360" w:lineRule="auto"/>
-        <w:jc w:val="both"/>
-        <w:rPr>
-          <w:rFonts w:ascii="Arial" w:hAnsi="Arial" w:cs="Arial"/>
-          <w:sz w:val="24"/>
-          <w:szCs w:val="24"/>
-        </w:rPr>
-      </w:pPr>
-    </w:p>
-    <w:p>
-      <w:pPr>
-        <w:spacing w:after="0" w:line="360" w:lineRule="auto"/>
-        <w:jc w:val="both"/>
-        <w:rPr>
-          <w:rFonts w:ascii="Arial" w:hAnsi="Arial" w:cs="Arial"/>
-          <w:b/>
-          <w:bCs/>
-          <w:sz w:val="24"/>
-          <w:szCs w:val="24"/>
-        </w:rPr>
-      </w:pPr>
-      <w:r>
-        <w:rPr>
-          <w:rFonts w:ascii="Arial" w:hAnsi="Arial" w:cs="Arial"/>
-          <w:b/>
-          <w:bCs/>
-          <w:sz w:val="24"/>
-          <w:szCs w:val="24"/>
-        </w:rPr>
-        <w:t xml:space="preserve">14) </w:t>
-      </w:r>
-      <w:r>
-        <w:rPr>
-          <w:rFonts w:ascii="Arial" w:hAnsi="Arial" w:cs="Arial"/>
-          <w:b/>
-          <w:bCs/>
-          <w:sz w:val="24"/>
-          <w:szCs w:val="24"/>
-        </w:rPr>
-        <w:t>Los Derechos de autor patrimoniales son irrenunciables e inalienables.</w:t>
-      </w:r>
-    </w:p>
-    <w:p>
-      <w:pPr>
-        <w:spacing w:after="0" w:line="360" w:lineRule="auto"/>
-        <w:jc w:val="both"/>
-        <w:rPr>
-          <w:rFonts w:ascii="Arial" w:hAnsi="Arial" w:cs="Arial"/>
-          <w:sz w:val="24"/>
-          <w:szCs w:val="24"/>
-        </w:rPr>
-      </w:pPr>
-      <w:r>
-        <w:rPr>
-          <w:rFonts w:ascii="Arial" w:hAnsi="Arial" w:cs="Arial"/>
-          <w:sz w:val="24"/>
-          <w:szCs w:val="24"/>
-        </w:rPr>
-        <w:t>a.- Verdadero.</w:t>
-      </w:r>
-    </w:p>
-    <w:p>
-      <w:pPr>
-        <w:spacing w:after="0" w:line="360" w:lineRule="auto"/>
-        <w:jc w:val="both"/>
-        <w:rPr>
-          <w:rFonts w:ascii="Arial" w:hAnsi="Arial" w:cs="Arial"/>
-          <w:sz w:val="24"/>
-          <w:szCs w:val="24"/>
-        </w:rPr>
-      </w:pPr>
-      <w:r>
-        <w:rPr>
-          <w:rFonts w:ascii="Arial" w:hAnsi="Arial" w:cs="Arial"/>
-          <w:sz w:val="24"/>
-          <w:szCs w:val="24"/>
-          <w:highlight w:val="green"/>
-        </w:rPr>
-        <w:t>b.- Falso.</w:t>
-      </w:r>
-    </w:p>
-    <w:p>
-      <w:pPr>
-        <w:spacing w:after="0" w:line="360" w:lineRule="auto"/>
-        <w:jc w:val="both"/>
-        <w:rPr>
-          <w:rFonts w:ascii="Arial" w:hAnsi="Arial" w:cs="Arial"/>
-          <w:sz w:val="24"/>
-          <w:szCs w:val="24"/>
-        </w:rPr>
-      </w:pPr>
-    </w:p>
-    <w:p>
-      <w:pPr>
-        <w:spacing w:after="0" w:line="360" w:lineRule="auto"/>
-        <w:jc w:val="both"/>
+        <w:t xml:space="preserve">Los derechos de autor son de dos clases: Derechos morales, irrenunciables e inalienables, como el derecho de reconocimiento de autoría y el derecho de integridad de la obra, entre otros. Derechos </w:t>
+      </w:r>
+      <w:r>
         <w:rPr>
           <w:rFonts w:ascii="Arial" w:hAnsi="Arial" w:cs="Arial"/>
           <w:i/>
@@ -4701,8 +4770,108 @@
           <w:sz w:val="20"/>
           <w:szCs w:val="20"/>
         </w:rPr>
-      </w:pPr>
-      <w:r>
+        <w:lastRenderedPageBreak/>
+        <w:t>económicos, transferibles y de duración limitada en el tiempo, básicamente los derechos de explotación</w:t>
+      </w:r>
+    </w:p>
+    <w:p>
+      <w:pPr>
+        <w:spacing w:after="0" w:line="360" w:lineRule="auto"/>
+        <w:jc w:val="both"/>
+        <w:rPr>
+          <w:rFonts w:ascii="Arial" w:hAnsi="Arial" w:cs="Arial"/>
+          <w:sz w:val="24"/>
+          <w:szCs w:val="24"/>
+        </w:rPr>
+      </w:pPr>
+    </w:p>
+    <w:p>
+      <w:pPr>
+        <w:spacing w:after="0" w:line="360" w:lineRule="auto"/>
+        <w:jc w:val="both"/>
+        <w:rPr>
+          <w:rFonts w:ascii="Arial" w:hAnsi="Arial" w:cs="Arial"/>
+          <w:b/>
+          <w:bCs/>
+          <w:sz w:val="24"/>
+          <w:szCs w:val="24"/>
+        </w:rPr>
+      </w:pPr>
+      <w:r>
+        <w:rPr>
+          <w:rFonts w:ascii="Arial" w:hAnsi="Arial" w:cs="Arial"/>
+          <w:b/>
+          <w:bCs/>
+          <w:sz w:val="24"/>
+          <w:szCs w:val="24"/>
+        </w:rPr>
+        <w:t xml:space="preserve">14) </w:t>
+      </w:r>
+      <w:r>
+        <w:rPr>
+          <w:rFonts w:ascii="Arial" w:hAnsi="Arial" w:cs="Arial"/>
+          <w:b/>
+          <w:bCs/>
+          <w:sz w:val="24"/>
+          <w:szCs w:val="24"/>
+        </w:rPr>
+        <w:t>Los Derechos de autor patrimoniales son irrenunciables e inalienables.</w:t>
+      </w:r>
+    </w:p>
+    <w:p>
+      <w:pPr>
+        <w:spacing w:after="0" w:line="360" w:lineRule="auto"/>
+        <w:jc w:val="both"/>
+        <w:rPr>
+          <w:rFonts w:ascii="Arial" w:hAnsi="Arial" w:cs="Arial"/>
+          <w:sz w:val="24"/>
+          <w:szCs w:val="24"/>
+        </w:rPr>
+      </w:pPr>
+      <w:r>
+        <w:rPr>
+          <w:rFonts w:ascii="Arial" w:hAnsi="Arial" w:cs="Arial"/>
+          <w:sz w:val="24"/>
+          <w:szCs w:val="24"/>
+        </w:rPr>
+        <w:t>a.- Verdadero.</w:t>
+      </w:r>
+    </w:p>
+    <w:p>
+      <w:pPr>
+        <w:spacing w:after="0" w:line="360" w:lineRule="auto"/>
+        <w:jc w:val="both"/>
+        <w:rPr>
+          <w:rFonts w:ascii="Arial" w:hAnsi="Arial" w:cs="Arial"/>
+          <w:sz w:val="24"/>
+          <w:szCs w:val="24"/>
+        </w:rPr>
+      </w:pPr>
+      <w:r>
+        <w:rPr>
+          <w:rFonts w:ascii="Arial" w:hAnsi="Arial" w:cs="Arial"/>
+          <w:sz w:val="24"/>
+          <w:szCs w:val="24"/>
+          <w:highlight w:val="green"/>
+        </w:rPr>
+        <w:t>b.- Falso.</w:t>
+      </w:r>
+    </w:p>
+    <w:p>
+      <w:pPr>
+        <w:spacing w:after="0" w:line="360" w:lineRule="auto"/>
+        <w:jc w:val="both"/>
+        <w:rPr>
+          <w:rFonts w:ascii="Arial" w:hAnsi="Arial" w:cs="Arial"/>
+          <w:sz w:val="24"/>
+          <w:szCs w:val="24"/>
+        </w:rPr>
+      </w:pPr>
+    </w:p>
+    <w:p>
+      <w:pPr>
+        <w:spacing w:after="0" w:line="360" w:lineRule="auto"/>
+        <w:jc w:val="both"/>
         <w:rPr>
           <w:rFonts w:ascii="Arial" w:hAnsi="Arial" w:cs="Arial"/>
           <w:i/>
@@ -4710,7 +4879,15 @@
           <w:sz w:val="20"/>
           <w:szCs w:val="20"/>
         </w:rPr>
-        <w:lastRenderedPageBreak/>
+      </w:pPr>
+      <w:r>
+        <w:rPr>
+          <w:rFonts w:ascii="Arial" w:hAnsi="Arial" w:cs="Arial"/>
+          <w:i/>
+          <w:iCs/>
+          <w:sz w:val="20"/>
+          <w:szCs w:val="20"/>
+        </w:rPr>
         <w:t>Los derechos de autor son de dos clases: Derechos morales, irrenunciables e inalienables, como el derecho de reconocimiento de autoría y el derecho de integridad de la obra, entre otros. Derechos económicos, transferibles y de duración limitada en el tiempo, básicamente los derechos de explotación</w:t>
       </w:r>
     </w:p>
@@ -5108,6 +5285,7 @@
           <w:szCs w:val="24"/>
           <w:highlight w:val="green"/>
         </w:rPr>
+        <w:lastRenderedPageBreak/>
         <w:t>a.- las creaciones originales literarias, artísticas o científicas expresadas por cualquier medio o soporte, tangible o intangible, actualmente conocido o que se invente en el futuro</w:t>
       </w:r>
     </w:p>
@@ -5203,7 +5381,6 @@
           <w:sz w:val="24"/>
           <w:szCs w:val="24"/>
         </w:rPr>
-        <w:lastRenderedPageBreak/>
         <w:t>f.- Las opciones a.-, b.-, c.- y d.- son correctas.</w:t>
       </w:r>
     </w:p>
@@ -5507,6 +5684,7 @@
           <w:sz w:val="24"/>
           <w:szCs w:val="24"/>
         </w:rPr>
+        <w:lastRenderedPageBreak/>
         <w:t>20) A los fines de la posesión de los derechos de autor y el consiguiente resguardo y protección de los derechos de propiedad intelectual, el creador de una obra debe inscribirla en el Registro correspondiente dentro del plazo de 10 días de culminada.</w:t>
       </w:r>
     </w:p>
@@ -5580,7 +5758,6 @@
           <w:sz w:val="20"/>
           <w:szCs w:val="20"/>
         </w:rPr>
-        <w:lastRenderedPageBreak/>
         <w:t>Los derechos de autor nacen en el momento de la creación de la obra. El Registro es sólo un medio de protección y de prueba de los derechos.</w:t>
       </w:r>
     </w:p>
@@ -6029,7 +6206,18 @@
           <w:sz w:val="24"/>
           <w:szCs w:val="24"/>
         </w:rPr>
-        <w:t xml:space="preserve">Cuando las obras pasan a formar parte del dominio público pueden ser utilizadas libremente por cualquier persona que así lo requiera al Registro correspondiente </w:t>
+        <w:t xml:space="preserve">Cuando las obras pasan a formar parte del dominio público pueden ser utilizadas libremente por cualquier persona que así lo requiera al Registro </w:t>
+      </w:r>
+      <w:r>
+        <w:rPr>
+          <w:rFonts w:ascii="Arial" w:hAnsi="Arial" w:cs="Arial"/>
+          <w:b/>
+          <w:bCs/>
+          <w:sz w:val="24"/>
+          <w:szCs w:val="24"/>
+        </w:rPr>
+        <w:lastRenderedPageBreak/>
+        <w:t xml:space="preserve">correspondiente </w:t>
       </w:r>
       <w:r>
         <w:rPr>
@@ -6622,6 +6810,7 @@
         <w:rPr>
           <w:rFonts w:ascii="Arial" w:hAnsi="Arial" w:cs="Arial"/>
         </w:rPr>
+        <w:lastRenderedPageBreak/>
         <w:t>d.- Las personas físicas o jurídicas cuyos dependientes contratados para elaborar un programa de computación hubiesen producido un programa de computación en el desempeño de sus funciones laborales, salvo estipulación en contrario.</w:t>
       </w:r>
     </w:p>
@@ -6727,7 +6916,6 @@
           <w:sz w:val="20"/>
           <w:szCs w:val="20"/>
         </w:rPr>
-        <w:lastRenderedPageBreak/>
         <w:t>Art. 4°.</w:t>
       </w:r>
       <w:r>
@@ -6871,7 +7059,7 @@
 </file>
 
 <file path=word/numbering.xml><?xml version="1.0" encoding="utf-8"?>
-<w:numbering xmlns:wpc="http://schemas.microsoft.com/office/word/2010/wordprocessingCanvas" xmlns:cx="http://schemas.microsoft.com/office/drawing/2014/chartex" xmlns:cx1="http://schemas.microsoft.com/office/drawing/2015/9/8/chartex" xmlns:cx2="http://schemas.microsoft.com/office/drawing/2015/10/21/chartex" xmlns:cx3="http://schemas.microsoft.com/office/drawing/2016/5/9/chartex" xmlns:cx4="http://schemas.microsoft.com/office/drawing/2016/5/10/chartex" xmlns:cx5="http://schemas.microsoft.com/office/drawing/2016/5/11/chartex" xmlns:cx6="http://schemas.microsoft.com/office/drawing/2016/5/12/chartex" xmlns:cx7="http://schemas.microsoft.com/office/drawing/2016/5/13/chartex" xmlns:cx8="http://schemas.microsoft.com/office/drawing/2016/5/14/chartex" xmlns:mc="http://schemas.openxmlformats.org/markup-compatibility/2006" xmlns:aink="http://schemas.microsoft.com/office/drawing/2016/ink" xmlns:am3d="http://schemas.microsoft.com/office/drawing/2017/model3d" xmlns:o="urn:schemas-microsoft-com:office:office" xmlns:oel="http://schemas.microsoft.com/office/2019/extlst" xmlns:r="http://schemas.openxmlformats.org/officeDocument/2006/relationships" xmlns:m="http://schemas.openxmlformats.org/officeDocument/2006/math" xmlns:v="urn:schemas-microsoft-com:vml" xmlns:wp14="http://schemas.microsoft.com/office/word/2010/wordprocessingDrawing" xmlns:wp="http://schemas.openxmlformats.org/drawingml/2006/wordprocessingDrawing" xmlns:w10="urn:schemas-microsoft-com:office:word" xmlns:w="http://schemas.openxmlformats.org/wordprocessingml/2006/main" xmlns:w14="http://schemas.microsoft.com/office/word/2010/wordml" xmlns:w15="http://schemas.microsoft.com/office/word/2012/wordml" xmlns:w16cex="http://schemas.microsoft.com/office/word/2018/wordml/cex" xmlns:w16cid="http://schemas.microsoft.com/office/word/2016/wordml/cid" xmlns:w16="http://schemas.microsoft.com/office/word/2018/wordml" xmlns:w16sdtdh="http://schemas.microsoft.com/office/word/2020/wordml/sdtdatahash" xmlns:w16se="http://schemas.microsoft.com/office/word/2015/wordml/symex" xmlns:wpg="http://schemas.microsoft.com/office/word/2010/wordprocessingGroup" xmlns:wpi="http://schemas.microsoft.com/office/word/2010/wordprocessingInk" xmlns:wne="http://schemas.microsoft.com/office/word/2006/wordml" xmlns:wps="http://schemas.microsoft.com/office/word/2010/wordprocessingShape" mc:Ignorable="w14 w15 w16se w16cid w16 w16cex w16sdtdh wp14">
+<w:numbering xmlns:wpc="http://schemas.microsoft.com/office/word/2010/wordprocessingCanvas" xmlns:cx="http://schemas.microsoft.com/office/drawing/2014/chartex" xmlns:cx1="http://schemas.microsoft.com/office/drawing/2015/9/8/chartex" xmlns:cx2="http://schemas.microsoft.com/office/drawing/2015/10/21/chartex" xmlns:cx3="http://schemas.microsoft.com/office/drawing/2016/5/9/chartex" xmlns:cx4="http://schemas.microsoft.com/office/drawing/2016/5/10/chartex" xmlns:cx5="http://schemas.microsoft.com/office/drawing/2016/5/11/chartex" xmlns:cx6="http://schemas.microsoft.com/office/drawing/2016/5/12/chartex" xmlns:cx7="http://schemas.microsoft.com/office/drawing/2016/5/13/chartex" xmlns:cx8="http://schemas.microsoft.com/office/drawing/2016/5/14/chartex" xmlns:mc="http://schemas.openxmlformats.org/markup-compatibility/2006" xmlns:aink="http://schemas.microsoft.com/office/drawing/2016/ink" xmlns:am3d="http://schemas.microsoft.com/office/drawing/2017/model3d" xmlns:o="urn:schemas-microsoft-com:office:office" xmlns:oel="http://schemas.microsoft.com/office/2019/extlst" xmlns:r="http://schemas.openxmlformats.org/officeDocument/2006/relationships" xmlns:m="http://schemas.openxmlformats.org/officeDocument/2006/math" xmlns:v="urn:schemas-microsoft-com:vml" xmlns:wp14="http://schemas.microsoft.com/office/word/2010/wordprocessingDrawing" xmlns:wp="http://schemas.openxmlformats.org/drawingml/2006/wordprocessingDrawing" xmlns:w10="urn:schemas-microsoft-com:office:word" xmlns:w="http://schemas.openxmlformats.org/wordprocessingml/2006/main" xmlns:w14="http://schemas.microsoft.com/office/word/2010/wordml" xmlns:w15="http://schemas.microsoft.com/office/word/2012/wordml" xmlns:w16cex="http://schemas.microsoft.com/office/word/2018/wordml/cex" xmlns:w16cid="http://schemas.microsoft.com/office/word/2016/wordml/cid" xmlns:w16="http://schemas.microsoft.com/office/word/2018/wordml" xmlns:w16du="http://schemas.microsoft.com/office/word/2023/wordml/word16du" xmlns:w16sdtdh="http://schemas.microsoft.com/office/word/2020/wordml/sdtdatahash" xmlns:w16sdtfl="http://schemas.microsoft.com/office/word/2024/wordml/sdtformatlock" xmlns:w16se="http://schemas.microsoft.com/office/word/2015/wordml/symex" xmlns:wpg="http://schemas.microsoft.com/office/word/2010/wordprocessingGroup" xmlns:wpi="http://schemas.microsoft.com/office/word/2010/wordprocessingInk" xmlns:wne="http://schemas.microsoft.com/office/word/2006/wordml" xmlns:wps="http://schemas.microsoft.com/office/word/2010/wordprocessingShape" mc:Ignorable="w14 w15 w16se w16cid w16 w16cex w16sdtdh w16sdtfl w16du wp14">
   <w:abstractNum w:abstractNumId="0" w15:restartNumberingAfterBreak="0">
     <w:nsid w:val="00DD42A7"/>
     <w:multiLevelType w:val="hybridMultilevel"/>
@@ -7638,7 +7826,7 @@
 </file>
 
 <file path=word/styles.xml><?xml version="1.0" encoding="utf-8"?>
-<w:styles xmlns:mc="http://schemas.openxmlformats.org/markup-compatibility/2006" xmlns:r="http://schemas.openxmlformats.org/officeDocument/2006/relationships" xmlns:w="http://schemas.openxmlformats.org/wordprocessingml/2006/main" xmlns:w14="http://schemas.microsoft.com/office/word/2010/wordml" xmlns:w15="http://schemas.microsoft.com/office/word/2012/wordml" xmlns:w16cex="http://schemas.microsoft.com/office/word/2018/wordml/cex" xmlns:w16cid="http://schemas.microsoft.com/office/word/2016/wordml/cid" xmlns:w16="http://schemas.microsoft.com/office/word/2018/wordml" xmlns:w16sdtdh="http://schemas.microsoft.com/office/word/2020/wordml/sdtdatahash" xmlns:w16se="http://schemas.microsoft.com/office/word/2015/wordml/symex" mc:Ignorable="w14 w15 w16se w16cid w16 w16cex w16sdtdh">
+<w:styles xmlns:mc="http://schemas.openxmlformats.org/markup-compatibility/2006" xmlns:r="http://schemas.openxmlformats.org/officeDocument/2006/relationships" xmlns:w="http://schemas.openxmlformats.org/wordprocessingml/2006/main" xmlns:w14="http://schemas.microsoft.com/office/word/2010/wordml" xmlns:w15="http://schemas.microsoft.com/office/word/2012/wordml" xmlns:w16cex="http://schemas.microsoft.com/office/word/2018/wordml/cex" xmlns:w16cid="http://schemas.microsoft.com/office/word/2016/wordml/cid" xmlns:w16="http://schemas.microsoft.com/office/word/2018/wordml" xmlns:w16du="http://schemas.microsoft.com/office/word/2023/wordml/word16du" xmlns:w16sdtdh="http://schemas.microsoft.com/office/word/2020/wordml/sdtdatahash" xmlns:w16sdtfl="http://schemas.microsoft.com/office/word/2024/wordml/sdtformatlock" xmlns:w16se="http://schemas.microsoft.com/office/word/2015/wordml/symex" mc:Ignorable="w14 w15 w16se w16cid w16 w16cex w16sdtdh w16sdtfl w16du">
   <w:docDefaults>
     <w:rPrDefault>
       <w:rPr>
@@ -7760,6 +7948,7 @@
     <w:lsdException w:name="HTML Sample" w:semiHidden="1" w:unhideWhenUsed="1"/>
     <w:lsdException w:name="HTML Typewriter" w:semiHidden="1" w:unhideWhenUsed="1"/>
     <w:lsdException w:name="HTML Variable" w:semiHidden="1" w:unhideWhenUsed="1"/>
+    <w:lsdException w:name="Normal Table" w:semiHidden="1" w:unhideWhenUsed="1"/>
     <w:lsdException w:name="annotation subject" w:semiHidden="1" w:unhideWhenUsed="1"/>
     <w:lsdException w:name="No List" w:semiHidden="1" w:unhideWhenUsed="1"/>
     <w:lsdException w:name="Outline List 1" w:semiHidden="1" w:unhideWhenUsed="1"/>
@@ -7802,8 +7991,11 @@
     <w:lsdException w:name="Table Contemporary" w:semiHidden="1" w:unhideWhenUsed="1"/>
     <w:lsdException w:name="Table Elegant" w:semiHidden="1" w:unhideWhenUsed="1"/>
     <w:lsdException w:name="Table Professional" w:semiHidden="1" w:unhideWhenUsed="1"/>
+    <w:lsdException w:name="Table Subtle 1" w:semiHidden="1" w:unhideWhenUsed="1"/>
     <w:lsdException w:name="Table Subtle 2" w:semiHidden="1" w:unhideWhenUsed="1"/>
     <w:lsdException w:name="Table Web 1" w:semiHidden="1" w:unhideWhenUsed="1"/>
+    <w:lsdException w:name="Table Web 2" w:semiHidden="1" w:unhideWhenUsed="1"/>
+    <w:lsdException w:name="Table Web 3" w:semiHidden="1" w:unhideWhenUsed="1"/>
     <w:lsdException w:name="Balloon Text" w:semiHidden="1" w:unhideWhenUsed="1"/>
     <w:lsdException w:name="Table Grid" w:uiPriority="39"/>
     <w:lsdException w:name="Table Theme" w:semiHidden="1" w:unhideWhenUsed="1"/>
@@ -8033,13 +8225,12 @@
     <w:qFormat/>
     <w:rsid w:val="005301A8"/>
   </w:style>
-  <w:style w:type="character" w:default="1" w:styleId="DefaultParagraphFont">
+  <w:style w:type="character" w:default="1" w:styleId="Fuentedeprrafopredeter">
     <w:name w:val="Default Paragraph Font"/>
     <w:uiPriority w:val="1"/>
-    <w:semiHidden/>
     <w:unhideWhenUsed/>
   </w:style>
-  <w:style w:type="table" w:default="1" w:styleId="TableNormal">
+  <w:style w:type="table" w:default="1" w:styleId="Tablanormal">
     <w:name w:val="Normal Table"/>
     <w:uiPriority w:val="99"/>
     <w:semiHidden/>
@@ -8054,13 +8245,13 @@
       </w:tblCellMar>
     </w:tblPr>
   </w:style>
-  <w:style w:type="numbering" w:default="1" w:styleId="NoList">
+  <w:style w:type="numbering" w:default="1" w:styleId="Sinlista">
     <w:name w:val="No List"/>
     <w:uiPriority w:val="99"/>
     <w:semiHidden/>
     <w:unhideWhenUsed/>
   </w:style>
-  <w:style w:type="paragraph" w:styleId="ListParagraph">
+  <w:style w:type="paragraph" w:styleId="Prrafodelista">
     <w:name w:val="List Paragraph"/>
     <w:basedOn w:val="Normal"/>
     <w:uiPriority w:val="34"/>
@@ -8072,9 +8263,9 @@
       <w:contextualSpacing/>
     </w:pPr>
   </w:style>
-  <w:style w:type="character" w:styleId="Strong">
+  <w:style w:type="character" w:styleId="Textoennegrita">
     <w:name w:val="Strong"/>
-    <w:basedOn w:val="DefaultParagraphFont"/>
+    <w:basedOn w:val="Fuentedeprrafopredeter"/>
     <w:uiPriority w:val="22"/>
     <w:qFormat/>
     <w:rsid w:val="008A5F71"/>
@@ -8100,9 +8291,9 @@
       <w:lang w:eastAsia="es-AR"/>
     </w:rPr>
   </w:style>
-  <w:style w:type="character" w:styleId="Hyperlink">
+  <w:style w:type="character" w:styleId="Hipervnculo">
     <w:name w:val="Hyperlink"/>
-    <w:basedOn w:val="DefaultParagraphFont"/>
+    <w:basedOn w:val="Fuentedeprrafopredeter"/>
     <w:uiPriority w:val="99"/>
     <w:semiHidden/>
     <w:unhideWhenUsed/>

</xml_diff>